<commit_message>
Transfer demo data to actual project data analysis ipynb file name Project1_estate_data.iypnb
</commit_message>
<xml_diff>
--- a/Project Team Task Assignment/Team Task.docx
+++ b/Project Team Task Assignment/Team Task.docx
@@ -74,10 +74,7 @@
     </w:p>
     <w:p>
       <w:r>
-        <w:t>Project Proposal and Outline</w:t>
-      </w:r>
-      <w:r>
-        <w:t xml:space="preserve"> </w:t>
+        <w:t xml:space="preserve">Project Proposal and Outline </w:t>
       </w:r>
       <w:r>
         <w:rPr>
@@ -544,8 +541,14 @@
           <w:ilvl w:val="2"/>
           <w:numId w:val="6"/>
         </w:numPr>
-      </w:pPr>
-      <w:r>
+        <w:rPr>
+          <w:strike/>
+        </w:rPr>
+      </w:pPr>
+      <w:r>
+        <w:rPr>
+          <w:strike/>
+        </w:rPr>
         <w:t>Sharpe ratio</w:t>
       </w:r>
     </w:p>
@@ -556,8 +559,14 @@
           <w:ilvl w:val="2"/>
           <w:numId w:val="6"/>
         </w:numPr>
-      </w:pPr>
-      <w:r>
+        <w:rPr>
+          <w:strike/>
+        </w:rPr>
+      </w:pPr>
+      <w:r>
+        <w:rPr>
+          <w:strike/>
+        </w:rPr>
         <w:t>Beta</w:t>
       </w:r>
     </w:p>

</xml_diff>